<commit_message>
Update KSA Project 메뉴얼 v0.01.docx
</commit_message>
<xml_diff>
--- a/06-최종산출물/KSA Project 메뉴얼 v0.01.docx
+++ b/06-최종산출물/KSA Project 메뉴얼 v0.01.docx
@@ -3162,6 +3162,36 @@
           <w:spacing w:val="0"/>
         </w:rPr>
       </w:pPr>
+    </w:p>
+    <w:p>
+      <w:pPr>
+        <w:ind w:left="0" w:right="0" w:firstLine="0"/>
+        <w:jc w:val="both"/>
+        <w:spacing w:after="160" w:before="0" w:line="259"/>
+        <w:rPr>
+          <w:lang w:eastAsia="ko-KR"/>
+          <w:rFonts w:ascii="맑은 고딕" w:eastAsia="맑은 고딕" w:hAnsi="맑은 고딕" w:cs="맑은 고딕" w:hint="eastAsia"/>
+          <w:color w:val="auto"/>
+          <w:sz w:val="20"/>
+          <w:position w:val="0"/>
+          <w:shd w:val="clear" w:color="auto" w:fill="auto"/>
+          <w:spacing w:val="0"/>
+          <w:rtl w:val="off"/>
+        </w:rPr>
+      </w:pPr>
+      <w:r>
+        <w:rPr>
+          <w:lang w:eastAsia="ko-KR"/>
+          <w:rFonts w:ascii="맑은 고딕" w:eastAsia="맑은 고딕" w:hAnsi="맑은 고딕" w:cs="맑은 고딕"/>
+          <w:color w:val="auto"/>
+          <w:sz w:val="20"/>
+          <w:position w:val="0"/>
+          <w:shd w:val="clear" w:color="auto" w:fill="auto"/>
+          <w:spacing w:val="0"/>
+          <w:rtl w:val="off"/>
+        </w:rPr>
+        <w:t xml:space="preserve">젠킨스와 Git연동 </w:t>
+      </w:r>
     </w:p>
     <w:p>
       <w:pPr>

</xml_diff>